<commit_message>
Some changes on Scrum
</commit_message>
<xml_diff>
--- a/Scrum.docx
+++ b/Scrum.docx
@@ -5,11 +5,17 @@
     <w:p>
       <w:pPr>
         <w:rPr>
+          <w:rFonts w:ascii="Abadi Extra Light" w:hAnsi="Abadi Extra Light"/>
+          <w:sz w:val="24"/>
+          <w:szCs w:val="24"/>
           <w:lang w:val="en-CA"/>
         </w:rPr>
       </w:pPr>
       <w:r>
         <w:rPr>
+          <w:rFonts w:ascii="Abadi Extra Light" w:hAnsi="Abadi Extra Light"/>
+          <w:sz w:val="24"/>
+          <w:szCs w:val="24"/>
           <w:lang w:val="en-CA"/>
         </w:rPr>
         <w:t>Scrum</w:t>
@@ -18,45 +24,57 @@
     <w:tbl>
       <w:tblPr>
         <w:tblStyle w:val="TableGrid"/>
-        <w:tblW w:w="13194" w:type="dxa"/>
+        <w:tblW w:w="13206" w:type="dxa"/>
         <w:tblLook w:val="04A0" w:firstRow="1" w:lastRow="0" w:firstColumn="1" w:lastColumn="0" w:noHBand="0" w:noVBand="1"/>
       </w:tblPr>
       <w:tblGrid>
-        <w:gridCol w:w="2199"/>
-        <w:gridCol w:w="2199"/>
-        <w:gridCol w:w="2199"/>
-        <w:gridCol w:w="2199"/>
-        <w:gridCol w:w="2199"/>
-        <w:gridCol w:w="2199"/>
+        <w:gridCol w:w="2201"/>
+        <w:gridCol w:w="2201"/>
+        <w:gridCol w:w="2201"/>
+        <w:gridCol w:w="2201"/>
+        <w:gridCol w:w="2201"/>
+        <w:gridCol w:w="2201"/>
       </w:tblGrid>
       <w:tr>
         <w:trPr>
-          <w:trHeight w:val="359"/>
+          <w:trHeight w:val="380"/>
         </w:trPr>
         <w:tc>
           <w:tcPr>
-            <w:tcW w:w="2199" w:type="dxa"/>
-          </w:tcPr>
-          <w:p>
-            <w:pPr>
-              <w:rPr>
-                <w:lang w:val="en-CA"/>
-              </w:rPr>
-            </w:pPr>
-          </w:p>
-        </w:tc>
-        <w:tc>
-          <w:tcPr>
-            <w:tcW w:w="2199" w:type="dxa"/>
-          </w:tcPr>
-          <w:p>
-            <w:pPr>
-              <w:rPr>
+            <w:tcW w:w="2201" w:type="dxa"/>
+            <w:shd w:val="clear" w:color="auto" w:fill="CCCCFF"/>
+          </w:tcPr>
+          <w:p>
+            <w:pPr>
+              <w:rPr>
+                <w:rFonts w:ascii="Abadi Extra Light" w:hAnsi="Abadi Extra Light"/>
+                <w:sz w:val="24"/>
+                <w:szCs w:val="24"/>
+                <w:lang w:val="en-CA"/>
+              </w:rPr>
+            </w:pPr>
+          </w:p>
+        </w:tc>
+        <w:tc>
+          <w:tcPr>
+            <w:tcW w:w="2201" w:type="dxa"/>
+            <w:shd w:val="clear" w:color="auto" w:fill="CCCCFF"/>
+          </w:tcPr>
+          <w:p>
+            <w:pPr>
+              <w:jc w:val="center"/>
+              <w:rPr>
+                <w:rFonts w:ascii="Abadi Extra Light" w:hAnsi="Abadi Extra Light"/>
+                <w:sz w:val="24"/>
+                <w:szCs w:val="24"/>
                 <w:lang w:val="en-CA"/>
               </w:rPr>
             </w:pPr>
             <w:r>
               <w:rPr>
+                <w:rFonts w:ascii="Abadi Extra Light" w:hAnsi="Abadi Extra Light"/>
+                <w:sz w:val="24"/>
+                <w:szCs w:val="24"/>
                 <w:lang w:val="en-CA"/>
               </w:rPr>
               <w:t>Jan 17</w:t>
@@ -65,16 +83,24 @@
         </w:tc>
         <w:tc>
           <w:tcPr>
-            <w:tcW w:w="2199" w:type="dxa"/>
-          </w:tcPr>
-          <w:p>
-            <w:pPr>
-              <w:rPr>
+            <w:tcW w:w="2201" w:type="dxa"/>
+            <w:shd w:val="clear" w:color="auto" w:fill="CCCCFF"/>
+          </w:tcPr>
+          <w:p>
+            <w:pPr>
+              <w:jc w:val="center"/>
+              <w:rPr>
+                <w:rFonts w:ascii="Abadi Extra Light" w:hAnsi="Abadi Extra Light"/>
+                <w:sz w:val="24"/>
+                <w:szCs w:val="24"/>
                 <w:lang w:val="en-CA"/>
               </w:rPr>
             </w:pPr>
             <w:r>
               <w:rPr>
+                <w:rFonts w:ascii="Abadi Extra Light" w:hAnsi="Abadi Extra Light"/>
+                <w:sz w:val="24"/>
+                <w:szCs w:val="24"/>
                 <w:lang w:val="en-CA"/>
               </w:rPr>
               <w:t>Jan 18</w:t>
@@ -83,16 +109,24 @@
         </w:tc>
         <w:tc>
           <w:tcPr>
-            <w:tcW w:w="2199" w:type="dxa"/>
-          </w:tcPr>
-          <w:p>
-            <w:pPr>
-              <w:rPr>
+            <w:tcW w:w="2201" w:type="dxa"/>
+            <w:shd w:val="clear" w:color="auto" w:fill="CCCCFF"/>
+          </w:tcPr>
+          <w:p>
+            <w:pPr>
+              <w:jc w:val="center"/>
+              <w:rPr>
+                <w:rFonts w:ascii="Abadi Extra Light" w:hAnsi="Abadi Extra Light"/>
+                <w:sz w:val="24"/>
+                <w:szCs w:val="24"/>
                 <w:lang w:val="en-CA"/>
               </w:rPr>
             </w:pPr>
             <w:r>
               <w:rPr>
+                <w:rFonts w:ascii="Abadi Extra Light" w:hAnsi="Abadi Extra Light"/>
+                <w:sz w:val="24"/>
+                <w:szCs w:val="24"/>
                 <w:lang w:val="en-CA"/>
               </w:rPr>
               <w:t>Jan 19</w:t>
@@ -101,16 +135,24 @@
         </w:tc>
         <w:tc>
           <w:tcPr>
-            <w:tcW w:w="2199" w:type="dxa"/>
-          </w:tcPr>
-          <w:p>
-            <w:pPr>
-              <w:rPr>
+            <w:tcW w:w="2201" w:type="dxa"/>
+            <w:shd w:val="clear" w:color="auto" w:fill="CCCCFF"/>
+          </w:tcPr>
+          <w:p>
+            <w:pPr>
+              <w:jc w:val="center"/>
+              <w:rPr>
+                <w:rFonts w:ascii="Abadi Extra Light" w:hAnsi="Abadi Extra Light"/>
+                <w:sz w:val="24"/>
+                <w:szCs w:val="24"/>
                 <w:lang w:val="en-CA"/>
               </w:rPr>
             </w:pPr>
             <w:r>
               <w:rPr>
+                <w:rFonts w:ascii="Abadi Extra Light" w:hAnsi="Abadi Extra Light"/>
+                <w:sz w:val="24"/>
+                <w:szCs w:val="24"/>
                 <w:lang w:val="en-CA"/>
               </w:rPr>
               <w:t>Jan 20</w:t>
@@ -119,16 +161,24 @@
         </w:tc>
         <w:tc>
           <w:tcPr>
-            <w:tcW w:w="2199" w:type="dxa"/>
-          </w:tcPr>
-          <w:p>
-            <w:pPr>
-              <w:rPr>
+            <w:tcW w:w="2201" w:type="dxa"/>
+            <w:shd w:val="clear" w:color="auto" w:fill="CCCCFF"/>
+          </w:tcPr>
+          <w:p>
+            <w:pPr>
+              <w:jc w:val="center"/>
+              <w:rPr>
+                <w:rFonts w:ascii="Abadi Extra Light" w:hAnsi="Abadi Extra Light"/>
+                <w:sz w:val="24"/>
+                <w:szCs w:val="24"/>
                 <w:lang w:val="en-CA"/>
               </w:rPr>
             </w:pPr>
             <w:r>
               <w:rPr>
+                <w:rFonts w:ascii="Abadi Extra Light" w:hAnsi="Abadi Extra Light"/>
+                <w:sz w:val="24"/>
+                <w:szCs w:val="24"/>
                 <w:lang w:val="en-CA"/>
               </w:rPr>
               <w:t>Jan 21</w:t>
@@ -138,20 +188,26 @@
       </w:tr>
       <w:tr>
         <w:trPr>
-          <w:trHeight w:val="339"/>
+          <w:trHeight w:val="1626"/>
         </w:trPr>
         <w:tc>
           <w:tcPr>
-            <w:tcW w:w="2199" w:type="dxa"/>
-          </w:tcPr>
-          <w:p>
-            <w:pPr>
-              <w:rPr>
+            <w:tcW w:w="2201" w:type="dxa"/>
+          </w:tcPr>
+          <w:p>
+            <w:pPr>
+              <w:rPr>
+                <w:rFonts w:ascii="Abadi Extra Light" w:hAnsi="Abadi Extra Light"/>
+                <w:sz w:val="24"/>
+                <w:szCs w:val="24"/>
                 <w:lang w:val="en-CA"/>
               </w:rPr>
             </w:pPr>
             <w:r>
               <w:rPr>
+                <w:rFonts w:ascii="Abadi Extra Light" w:hAnsi="Abadi Extra Light"/>
+                <w:sz w:val="24"/>
+                <w:szCs w:val="24"/>
                 <w:lang w:val="en-CA"/>
               </w:rPr>
               <w:t>Maryia</w:t>
@@ -160,59 +216,164 @@
         </w:tc>
         <w:tc>
           <w:tcPr>
-            <w:tcW w:w="2199" w:type="dxa"/>
-          </w:tcPr>
-          <w:p>
-            <w:pPr>
-              <w:rPr>
-                <w:lang w:val="en-CA"/>
-              </w:rPr>
-            </w:pPr>
-          </w:p>
-        </w:tc>
-        <w:tc>
-          <w:tcPr>
-            <w:tcW w:w="2199" w:type="dxa"/>
-          </w:tcPr>
-          <w:p>
-            <w:pPr>
-              <w:rPr>
-                <w:lang w:val="en-CA"/>
-              </w:rPr>
-            </w:pPr>
-          </w:p>
-        </w:tc>
-        <w:tc>
-          <w:tcPr>
-            <w:tcW w:w="2199" w:type="dxa"/>
-          </w:tcPr>
-          <w:p>
-            <w:pPr>
-              <w:rPr>
-                <w:lang w:val="en-CA"/>
-              </w:rPr>
-            </w:pPr>
-          </w:p>
-        </w:tc>
-        <w:tc>
-          <w:tcPr>
-            <w:tcW w:w="2199" w:type="dxa"/>
-          </w:tcPr>
-          <w:p>
-            <w:pPr>
-              <w:rPr>
-                <w:lang w:val="en-CA"/>
-              </w:rPr>
-            </w:pPr>
-          </w:p>
-        </w:tc>
-        <w:tc>
-          <w:tcPr>
-            <w:tcW w:w="2199" w:type="dxa"/>
-          </w:tcPr>
-          <w:p>
-            <w:pPr>
-              <w:rPr>
+            <w:tcW w:w="2201" w:type="dxa"/>
+          </w:tcPr>
+          <w:p>
+            <w:pPr>
+              <w:tabs>
+                <w:tab w:val="center" w:pos="992"/>
+              </w:tabs>
+              <w:rPr>
+                <w:rFonts w:ascii="Abadi Extra Light" w:hAnsi="Abadi Extra Light"/>
+                <w:sz w:val="24"/>
+                <w:szCs w:val="24"/>
+                <w:lang w:val="en-CA"/>
+              </w:rPr>
+            </w:pPr>
+            <w:sdt>
+              <w:sdtPr>
+                <w:rPr>
+                  <w:rFonts w:ascii="Abadi Extra Light" w:hAnsi="Abadi Extra Light"/>
+                  <w:sz w:val="24"/>
+                  <w:szCs w:val="24"/>
+                  <w:lang w:val="en-CA"/>
+                </w:rPr>
+                <w:id w:val="256095995"/>
+                <w14:checkbox>
+                  <w14:checked w14:val="0"/>
+                  <w14:checkedState w14:val="2612" w14:font="MS Gothic"/>
+                  <w14:uncheckedState w14:val="2610" w14:font="MS Gothic"/>
+                </w14:checkbox>
+              </w:sdtPr>
+              <w:sdtContent>
+                <w:r>
+                  <w:rPr>
+                    <w:rFonts w:ascii="MS Gothic" w:eastAsia="MS Gothic" w:hAnsi="MS Gothic" w:hint="eastAsia"/>
+                    <w:sz w:val="24"/>
+                    <w:szCs w:val="24"/>
+                    <w:lang w:val="en-CA"/>
+                  </w:rPr>
+                  <w:t>☐</w:t>
+                </w:r>
+              </w:sdtContent>
+            </w:sdt>
+            <w:r>
+              <w:rPr>
+                <w:rFonts w:ascii="Abadi Extra Light" w:hAnsi="Abadi Extra Light"/>
+                <w:sz w:val="24"/>
+                <w:szCs w:val="24"/>
+                <w:lang w:val="en-CA"/>
+              </w:rPr>
+              <w:tab/>
+              <w:t>Ask Steph for font/colors schema</w:t>
+            </w:r>
+          </w:p>
+          <w:p>
+            <w:pPr>
+              <w:tabs>
+                <w:tab w:val="center" w:pos="992"/>
+              </w:tabs>
+              <w:rPr>
+                <w:rFonts w:ascii="Abadi Extra Light" w:hAnsi="Abadi Extra Light"/>
+                <w:sz w:val="24"/>
+                <w:szCs w:val="24"/>
+                <w:lang w:val="en-CA"/>
+              </w:rPr>
+            </w:pPr>
+            <w:sdt>
+              <w:sdtPr>
+                <w:rPr>
+                  <w:rFonts w:ascii="Abadi Extra Light" w:hAnsi="Abadi Extra Light"/>
+                  <w:sz w:val="24"/>
+                  <w:szCs w:val="24"/>
+                  <w:lang w:val="en-CA"/>
+                </w:rPr>
+                <w:id w:val="-390262628"/>
+                <w14:checkbox>
+                  <w14:checked w14:val="1"/>
+                  <w14:checkedState w14:val="2612" w14:font="MS Gothic"/>
+                  <w14:uncheckedState w14:val="2610" w14:font="MS Gothic"/>
+                </w14:checkbox>
+              </w:sdtPr>
+              <w:sdtContent>
+                <w:r>
+                  <w:rPr>
+                    <w:rFonts w:ascii="MS Gothic" w:eastAsia="MS Gothic" w:hAnsi="MS Gothic" w:hint="eastAsia"/>
+                    <w:sz w:val="24"/>
+                    <w:szCs w:val="24"/>
+                    <w:lang w:val="en-CA"/>
+                  </w:rPr>
+                  <w:t>☒</w:t>
+                </w:r>
+              </w:sdtContent>
+            </w:sdt>
+            <w:r>
+              <w:rPr>
+                <w:rFonts w:ascii="Abadi Extra Light" w:hAnsi="Abadi Extra Light"/>
+                <w:sz w:val="24"/>
+                <w:szCs w:val="24"/>
+                <w:lang w:val="en-CA"/>
+              </w:rPr>
+              <w:tab/>
+              <w:t>Setup GitHub</w:t>
+            </w:r>
+          </w:p>
+        </w:tc>
+        <w:tc>
+          <w:tcPr>
+            <w:tcW w:w="2201" w:type="dxa"/>
+          </w:tcPr>
+          <w:p>
+            <w:pPr>
+              <w:rPr>
+                <w:rFonts w:ascii="Abadi Extra Light" w:hAnsi="Abadi Extra Light"/>
+                <w:sz w:val="24"/>
+                <w:szCs w:val="24"/>
+                <w:lang w:val="en-CA"/>
+              </w:rPr>
+            </w:pPr>
+          </w:p>
+        </w:tc>
+        <w:tc>
+          <w:tcPr>
+            <w:tcW w:w="2201" w:type="dxa"/>
+          </w:tcPr>
+          <w:p>
+            <w:pPr>
+              <w:rPr>
+                <w:rFonts w:ascii="Abadi Extra Light" w:hAnsi="Abadi Extra Light"/>
+                <w:sz w:val="24"/>
+                <w:szCs w:val="24"/>
+                <w:lang w:val="en-CA"/>
+              </w:rPr>
+            </w:pPr>
+          </w:p>
+        </w:tc>
+        <w:tc>
+          <w:tcPr>
+            <w:tcW w:w="2201" w:type="dxa"/>
+          </w:tcPr>
+          <w:p>
+            <w:pPr>
+              <w:rPr>
+                <w:rFonts w:ascii="Abadi Extra Light" w:hAnsi="Abadi Extra Light"/>
+                <w:sz w:val="24"/>
+                <w:szCs w:val="24"/>
+                <w:lang w:val="en-CA"/>
+              </w:rPr>
+            </w:pPr>
+          </w:p>
+        </w:tc>
+        <w:tc>
+          <w:tcPr>
+            <w:tcW w:w="2201" w:type="dxa"/>
+          </w:tcPr>
+          <w:p>
+            <w:pPr>
+              <w:rPr>
+                <w:rFonts w:ascii="Abadi Extra Light" w:hAnsi="Abadi Extra Light"/>
+                <w:sz w:val="24"/>
+                <w:szCs w:val="24"/>
                 <w:lang w:val="en-CA"/>
               </w:rPr>
             </w:pPr>
@@ -221,20 +382,26 @@
       </w:tr>
       <w:tr>
         <w:trPr>
-          <w:trHeight w:val="359"/>
+          <w:trHeight w:val="1722"/>
         </w:trPr>
         <w:tc>
           <w:tcPr>
-            <w:tcW w:w="2199" w:type="dxa"/>
-          </w:tcPr>
-          <w:p>
-            <w:pPr>
-              <w:rPr>
+            <w:tcW w:w="2201" w:type="dxa"/>
+          </w:tcPr>
+          <w:p>
+            <w:pPr>
+              <w:rPr>
+                <w:rFonts w:ascii="Abadi Extra Light" w:hAnsi="Abadi Extra Light"/>
+                <w:sz w:val="24"/>
+                <w:szCs w:val="24"/>
                 <w:lang w:val="en-CA"/>
               </w:rPr>
             </w:pPr>
             <w:r>
               <w:rPr>
+                <w:rFonts w:ascii="Abadi Extra Light" w:hAnsi="Abadi Extra Light"/>
+                <w:sz w:val="24"/>
+                <w:szCs w:val="24"/>
                 <w:lang w:val="en-CA"/>
               </w:rPr>
               <w:t>Mehdi</w:t>
@@ -243,59 +410,74 @@
         </w:tc>
         <w:tc>
           <w:tcPr>
-            <w:tcW w:w="2199" w:type="dxa"/>
-          </w:tcPr>
-          <w:p>
-            <w:pPr>
-              <w:rPr>
-                <w:lang w:val="en-CA"/>
-              </w:rPr>
-            </w:pPr>
-          </w:p>
-        </w:tc>
-        <w:tc>
-          <w:tcPr>
-            <w:tcW w:w="2199" w:type="dxa"/>
-          </w:tcPr>
-          <w:p>
-            <w:pPr>
-              <w:rPr>
-                <w:lang w:val="en-CA"/>
-              </w:rPr>
-            </w:pPr>
-          </w:p>
-        </w:tc>
-        <w:tc>
-          <w:tcPr>
-            <w:tcW w:w="2199" w:type="dxa"/>
-          </w:tcPr>
-          <w:p>
-            <w:pPr>
-              <w:rPr>
-                <w:lang w:val="en-CA"/>
-              </w:rPr>
-            </w:pPr>
-          </w:p>
-        </w:tc>
-        <w:tc>
-          <w:tcPr>
-            <w:tcW w:w="2199" w:type="dxa"/>
-          </w:tcPr>
-          <w:p>
-            <w:pPr>
-              <w:rPr>
-                <w:lang w:val="en-CA"/>
-              </w:rPr>
-            </w:pPr>
-          </w:p>
-        </w:tc>
-        <w:tc>
-          <w:tcPr>
-            <w:tcW w:w="2199" w:type="dxa"/>
-          </w:tcPr>
-          <w:p>
-            <w:pPr>
-              <w:rPr>
+            <w:tcW w:w="2201" w:type="dxa"/>
+          </w:tcPr>
+          <w:p>
+            <w:pPr>
+              <w:rPr>
+                <w:rFonts w:ascii="Abadi Extra Light" w:hAnsi="Abadi Extra Light"/>
+                <w:sz w:val="24"/>
+                <w:szCs w:val="24"/>
+                <w:lang w:val="en-CA"/>
+              </w:rPr>
+            </w:pPr>
+          </w:p>
+        </w:tc>
+        <w:tc>
+          <w:tcPr>
+            <w:tcW w:w="2201" w:type="dxa"/>
+          </w:tcPr>
+          <w:p>
+            <w:pPr>
+              <w:rPr>
+                <w:rFonts w:ascii="Abadi Extra Light" w:hAnsi="Abadi Extra Light"/>
+                <w:sz w:val="24"/>
+                <w:szCs w:val="24"/>
+                <w:lang w:val="en-CA"/>
+              </w:rPr>
+            </w:pPr>
+          </w:p>
+        </w:tc>
+        <w:tc>
+          <w:tcPr>
+            <w:tcW w:w="2201" w:type="dxa"/>
+          </w:tcPr>
+          <w:p>
+            <w:pPr>
+              <w:rPr>
+                <w:rFonts w:ascii="Abadi Extra Light" w:hAnsi="Abadi Extra Light"/>
+                <w:sz w:val="24"/>
+                <w:szCs w:val="24"/>
+                <w:lang w:val="en-CA"/>
+              </w:rPr>
+            </w:pPr>
+          </w:p>
+        </w:tc>
+        <w:tc>
+          <w:tcPr>
+            <w:tcW w:w="2201" w:type="dxa"/>
+          </w:tcPr>
+          <w:p>
+            <w:pPr>
+              <w:rPr>
+                <w:rFonts w:ascii="Abadi Extra Light" w:hAnsi="Abadi Extra Light"/>
+                <w:sz w:val="24"/>
+                <w:szCs w:val="24"/>
+                <w:lang w:val="en-CA"/>
+              </w:rPr>
+            </w:pPr>
+          </w:p>
+        </w:tc>
+        <w:tc>
+          <w:tcPr>
+            <w:tcW w:w="2201" w:type="dxa"/>
+          </w:tcPr>
+          <w:p>
+            <w:pPr>
+              <w:rPr>
+                <w:rFonts w:ascii="Abadi Extra Light" w:hAnsi="Abadi Extra Light"/>
+                <w:sz w:val="24"/>
+                <w:szCs w:val="24"/>
                 <w:lang w:val="en-CA"/>
               </w:rPr>
             </w:pPr>
@@ -304,20 +486,26 @@
       </w:tr>
       <w:tr>
         <w:trPr>
-          <w:trHeight w:val="339"/>
+          <w:trHeight w:val="1626"/>
         </w:trPr>
         <w:tc>
           <w:tcPr>
-            <w:tcW w:w="2199" w:type="dxa"/>
-          </w:tcPr>
-          <w:p>
-            <w:pPr>
-              <w:rPr>
+            <w:tcW w:w="2201" w:type="dxa"/>
+          </w:tcPr>
+          <w:p>
+            <w:pPr>
+              <w:rPr>
+                <w:rFonts w:ascii="Abadi Extra Light" w:hAnsi="Abadi Extra Light"/>
+                <w:sz w:val="24"/>
+                <w:szCs w:val="24"/>
                 <w:lang w:val="en-CA"/>
               </w:rPr>
             </w:pPr>
             <w:r>
               <w:rPr>
+                <w:rFonts w:ascii="Abadi Extra Light" w:hAnsi="Abadi Extra Light"/>
+                <w:sz w:val="24"/>
+                <w:szCs w:val="24"/>
                 <w:lang w:val="en-CA"/>
               </w:rPr>
               <w:t>Nan</w:t>
@@ -326,59 +514,74 @@
         </w:tc>
         <w:tc>
           <w:tcPr>
-            <w:tcW w:w="2199" w:type="dxa"/>
-          </w:tcPr>
-          <w:p>
-            <w:pPr>
-              <w:rPr>
-                <w:lang w:val="en-CA"/>
-              </w:rPr>
-            </w:pPr>
-          </w:p>
-        </w:tc>
-        <w:tc>
-          <w:tcPr>
-            <w:tcW w:w="2199" w:type="dxa"/>
-          </w:tcPr>
-          <w:p>
-            <w:pPr>
-              <w:rPr>
-                <w:lang w:val="en-CA"/>
-              </w:rPr>
-            </w:pPr>
-          </w:p>
-        </w:tc>
-        <w:tc>
-          <w:tcPr>
-            <w:tcW w:w="2199" w:type="dxa"/>
-          </w:tcPr>
-          <w:p>
-            <w:pPr>
-              <w:rPr>
-                <w:lang w:val="en-CA"/>
-              </w:rPr>
-            </w:pPr>
-          </w:p>
-        </w:tc>
-        <w:tc>
-          <w:tcPr>
-            <w:tcW w:w="2199" w:type="dxa"/>
-          </w:tcPr>
-          <w:p>
-            <w:pPr>
-              <w:rPr>
-                <w:lang w:val="en-CA"/>
-              </w:rPr>
-            </w:pPr>
-          </w:p>
-        </w:tc>
-        <w:tc>
-          <w:tcPr>
-            <w:tcW w:w="2199" w:type="dxa"/>
-          </w:tcPr>
-          <w:p>
-            <w:pPr>
-              <w:rPr>
+            <w:tcW w:w="2201" w:type="dxa"/>
+          </w:tcPr>
+          <w:p>
+            <w:pPr>
+              <w:rPr>
+                <w:rFonts w:ascii="Abadi Extra Light" w:hAnsi="Abadi Extra Light"/>
+                <w:sz w:val="24"/>
+                <w:szCs w:val="24"/>
+                <w:lang w:val="en-CA"/>
+              </w:rPr>
+            </w:pPr>
+          </w:p>
+        </w:tc>
+        <w:tc>
+          <w:tcPr>
+            <w:tcW w:w="2201" w:type="dxa"/>
+          </w:tcPr>
+          <w:p>
+            <w:pPr>
+              <w:rPr>
+                <w:rFonts w:ascii="Abadi Extra Light" w:hAnsi="Abadi Extra Light"/>
+                <w:sz w:val="24"/>
+                <w:szCs w:val="24"/>
+                <w:lang w:val="en-CA"/>
+              </w:rPr>
+            </w:pPr>
+          </w:p>
+        </w:tc>
+        <w:tc>
+          <w:tcPr>
+            <w:tcW w:w="2201" w:type="dxa"/>
+          </w:tcPr>
+          <w:p>
+            <w:pPr>
+              <w:rPr>
+                <w:rFonts w:ascii="Abadi Extra Light" w:hAnsi="Abadi Extra Light"/>
+                <w:sz w:val="24"/>
+                <w:szCs w:val="24"/>
+                <w:lang w:val="en-CA"/>
+              </w:rPr>
+            </w:pPr>
+          </w:p>
+        </w:tc>
+        <w:tc>
+          <w:tcPr>
+            <w:tcW w:w="2201" w:type="dxa"/>
+          </w:tcPr>
+          <w:p>
+            <w:pPr>
+              <w:rPr>
+                <w:rFonts w:ascii="Abadi Extra Light" w:hAnsi="Abadi Extra Light"/>
+                <w:sz w:val="24"/>
+                <w:szCs w:val="24"/>
+                <w:lang w:val="en-CA"/>
+              </w:rPr>
+            </w:pPr>
+          </w:p>
+        </w:tc>
+        <w:tc>
+          <w:tcPr>
+            <w:tcW w:w="2201" w:type="dxa"/>
+          </w:tcPr>
+          <w:p>
+            <w:pPr>
+              <w:rPr>
+                <w:rFonts w:ascii="Abadi Extra Light" w:hAnsi="Abadi Extra Light"/>
+                <w:sz w:val="24"/>
+                <w:szCs w:val="24"/>
                 <w:lang w:val="en-CA"/>
               </w:rPr>
             </w:pPr>
@@ -387,21 +590,27 @@
       </w:tr>
       <w:tr>
         <w:trPr>
-          <w:trHeight w:val="359"/>
+          <w:trHeight w:val="1722"/>
         </w:trPr>
         <w:tc>
           <w:tcPr>
-            <w:tcW w:w="2199" w:type="dxa"/>
-          </w:tcPr>
-          <w:p>
-            <w:pPr>
-              <w:rPr>
+            <w:tcW w:w="2201" w:type="dxa"/>
+          </w:tcPr>
+          <w:p>
+            <w:pPr>
+              <w:rPr>
+                <w:rFonts w:ascii="Abadi Extra Light" w:hAnsi="Abadi Extra Light"/>
+                <w:sz w:val="24"/>
+                <w:szCs w:val="24"/>
                 <w:lang w:val="en-CA"/>
               </w:rPr>
             </w:pPr>
             <w:proofErr w:type="spellStart"/>
             <w:r>
               <w:rPr>
+                <w:rFonts w:ascii="Abadi Extra Light" w:hAnsi="Abadi Extra Light"/>
+                <w:sz w:val="24"/>
+                <w:szCs w:val="24"/>
                 <w:lang w:val="en-CA"/>
               </w:rPr>
               <w:t>Pattina</w:t>
@@ -411,59 +620,74 @@
         </w:tc>
         <w:tc>
           <w:tcPr>
-            <w:tcW w:w="2199" w:type="dxa"/>
-          </w:tcPr>
-          <w:p>
-            <w:pPr>
-              <w:rPr>
-                <w:lang w:val="en-CA"/>
-              </w:rPr>
-            </w:pPr>
-          </w:p>
-        </w:tc>
-        <w:tc>
-          <w:tcPr>
-            <w:tcW w:w="2199" w:type="dxa"/>
-          </w:tcPr>
-          <w:p>
-            <w:pPr>
-              <w:rPr>
-                <w:lang w:val="en-CA"/>
-              </w:rPr>
-            </w:pPr>
-          </w:p>
-        </w:tc>
-        <w:tc>
-          <w:tcPr>
-            <w:tcW w:w="2199" w:type="dxa"/>
-          </w:tcPr>
-          <w:p>
-            <w:pPr>
-              <w:rPr>
-                <w:lang w:val="en-CA"/>
-              </w:rPr>
-            </w:pPr>
-          </w:p>
-        </w:tc>
-        <w:tc>
-          <w:tcPr>
-            <w:tcW w:w="2199" w:type="dxa"/>
-          </w:tcPr>
-          <w:p>
-            <w:pPr>
-              <w:rPr>
-                <w:lang w:val="en-CA"/>
-              </w:rPr>
-            </w:pPr>
-          </w:p>
-        </w:tc>
-        <w:tc>
-          <w:tcPr>
-            <w:tcW w:w="2199" w:type="dxa"/>
-          </w:tcPr>
-          <w:p>
-            <w:pPr>
-              <w:rPr>
+            <w:tcW w:w="2201" w:type="dxa"/>
+          </w:tcPr>
+          <w:p>
+            <w:pPr>
+              <w:rPr>
+                <w:rFonts w:ascii="Abadi Extra Light" w:hAnsi="Abadi Extra Light"/>
+                <w:sz w:val="24"/>
+                <w:szCs w:val="24"/>
+                <w:lang w:val="en-CA"/>
+              </w:rPr>
+            </w:pPr>
+          </w:p>
+        </w:tc>
+        <w:tc>
+          <w:tcPr>
+            <w:tcW w:w="2201" w:type="dxa"/>
+          </w:tcPr>
+          <w:p>
+            <w:pPr>
+              <w:rPr>
+                <w:rFonts w:ascii="Abadi Extra Light" w:hAnsi="Abadi Extra Light"/>
+                <w:sz w:val="24"/>
+                <w:szCs w:val="24"/>
+                <w:lang w:val="en-CA"/>
+              </w:rPr>
+            </w:pPr>
+          </w:p>
+        </w:tc>
+        <w:tc>
+          <w:tcPr>
+            <w:tcW w:w="2201" w:type="dxa"/>
+          </w:tcPr>
+          <w:p>
+            <w:pPr>
+              <w:rPr>
+                <w:rFonts w:ascii="Abadi Extra Light" w:hAnsi="Abadi Extra Light"/>
+                <w:sz w:val="24"/>
+                <w:szCs w:val="24"/>
+                <w:lang w:val="en-CA"/>
+              </w:rPr>
+            </w:pPr>
+          </w:p>
+        </w:tc>
+        <w:tc>
+          <w:tcPr>
+            <w:tcW w:w="2201" w:type="dxa"/>
+          </w:tcPr>
+          <w:p>
+            <w:pPr>
+              <w:rPr>
+                <w:rFonts w:ascii="Abadi Extra Light" w:hAnsi="Abadi Extra Light"/>
+                <w:sz w:val="24"/>
+                <w:szCs w:val="24"/>
+                <w:lang w:val="en-CA"/>
+              </w:rPr>
+            </w:pPr>
+          </w:p>
+        </w:tc>
+        <w:tc>
+          <w:tcPr>
+            <w:tcW w:w="2201" w:type="dxa"/>
+          </w:tcPr>
+          <w:p>
+            <w:pPr>
+              <w:rPr>
+                <w:rFonts w:ascii="Abadi Extra Light" w:hAnsi="Abadi Extra Light"/>
+                <w:sz w:val="24"/>
+                <w:szCs w:val="24"/>
                 <w:lang w:val="en-CA"/>
               </w:rPr>
             </w:pPr>
@@ -474,6 +698,19 @@
     <w:p>
       <w:pPr>
         <w:rPr>
+          <w:rFonts w:ascii="Abadi Extra Light" w:hAnsi="Abadi Extra Light"/>
+          <w:sz w:val="24"/>
+          <w:szCs w:val="24"/>
+          <w:lang w:val="en-CA"/>
+        </w:rPr>
+      </w:pPr>
+    </w:p>
+    <w:p>
+      <w:pPr>
+        <w:rPr>
+          <w:rFonts w:ascii="Abadi Extra Light" w:hAnsi="Abadi Extra Light"/>
+          <w:sz w:val="24"/>
+          <w:szCs w:val="24"/>
           <w:lang w:val="en-CA"/>
         </w:rPr>
       </w:pPr>

</xml_diff>